<commit_message>
modified:   Homework/homework_4/homework_4.docx 	modified:   Homework/homework_4/homework_4.pdf
</commit_message>
<xml_diff>
--- a/Homework/homework_4/homework_4.docx
+++ b/Homework/homework_4/homework_4.docx
@@ -55,6 +55,17 @@
         </w:rPr>
         <w:t xml:space="preserve"> </w:t>
       </w:r>
+      <w:hyperlink r:id="rId7" w:history="1">
+        <w:r>
+          <w:rPr>
+            <w:rStyle w:val="Hyperlink"/>
+            <w:rFonts w:ascii="Times New Roman" w:hAnsi="Times New Roman" w:cs="Times New Roman"/>
+            <w:sz w:val="24"/>
+            <w:szCs w:val="24"/>
+          </w:rPr>
+          <w:t>https://github.com/pballou/ECGR_4105/tree/master/Homework/homework_4</w:t>
+        </w:r>
+      </w:hyperlink>
     </w:p>
     <w:p>
       <w:pPr>
@@ -114,7 +125,25 @@
           <w:sz w:val="24"/>
           <w:szCs w:val="24"/>
         </w:rPr>
-        <w:t>From my testing, the number of components that gives the best results is (K = 10). This is using min-max scaler, C (regularization parameter) of 10, and rbf as the kernel.</w:t>
+        <w:t xml:space="preserve">From my testing, the number of components that gives the best results is (K = 10). This is using min-max scaler, C (regularization parameter) of 10, and </w:t>
+      </w:r>
+      <w:proofErr w:type="spellStart"/>
+      <w:r>
+        <w:rPr>
+          <w:rFonts w:ascii="Times New Roman" w:hAnsi="Times New Roman" w:cs="Times New Roman"/>
+          <w:sz w:val="24"/>
+          <w:szCs w:val="24"/>
+        </w:rPr>
+        <w:t>rbf</w:t>
+      </w:r>
+      <w:proofErr w:type="spellEnd"/>
+      <w:r>
+        <w:rPr>
+          <w:rFonts w:ascii="Times New Roman" w:hAnsi="Times New Roman" w:cs="Times New Roman"/>
+          <w:sz w:val="24"/>
+          <w:szCs w:val="24"/>
+        </w:rPr>
+        <w:t xml:space="preserve"> as the kernel.</w:t>
       </w:r>
     </w:p>
     <w:p>
@@ -219,7 +248,7 @@
                     </pic:cNvPicPr>
                   </pic:nvPicPr>
                   <pic:blipFill>
-                    <a:blip r:embed="rId7">
+                    <a:blip r:embed="rId8">
                       <a:extLst>
                         <a:ext uri="{28A0092B-C50C-407E-A947-70E740481C1C}">
                           <a14:useLocalDpi xmlns:a14="http://schemas.microsoft.com/office/drawing/2010/main" val="0"/>
@@ -278,7 +307,25 @@
           <w:sz w:val="24"/>
           <w:szCs w:val="24"/>
         </w:rPr>
-        <w:t>. In order: rbf, sigmoid, poly, linear.</w:t>
+        <w:t xml:space="preserve">. In order: </w:t>
+      </w:r>
+      <w:proofErr w:type="spellStart"/>
+      <w:r>
+        <w:rPr>
+          <w:rFonts w:ascii="Times New Roman" w:hAnsi="Times New Roman" w:cs="Times New Roman"/>
+          <w:sz w:val="24"/>
+          <w:szCs w:val="24"/>
+        </w:rPr>
+        <w:t>rbf</w:t>
+      </w:r>
+      <w:proofErr w:type="spellEnd"/>
+      <w:r>
+        <w:rPr>
+          <w:rFonts w:ascii="Times New Roman" w:hAnsi="Times New Roman" w:cs="Times New Roman"/>
+          <w:sz w:val="24"/>
+          <w:szCs w:val="24"/>
+        </w:rPr>
+        <w:t>, sigmoid, poly, linear.</w:t>
       </w:r>
     </w:p>
     <w:p>
@@ -313,7 +360,7 @@
                     </pic:cNvPicPr>
                   </pic:nvPicPr>
                   <pic:blipFill>
-                    <a:blip r:embed="rId7">
+                    <a:blip r:embed="rId8">
                       <a:extLst>
                         <a:ext uri="{28A0092B-C50C-407E-A947-70E740481C1C}">
                           <a14:useLocalDpi xmlns:a14="http://schemas.microsoft.com/office/drawing/2010/main" val="0"/>
@@ -378,7 +425,7 @@
                     </pic:cNvPicPr>
                   </pic:nvPicPr>
                   <pic:blipFill>
-                    <a:blip r:embed="rId8">
+                    <a:blip r:embed="rId9">
                       <a:extLst>
                         <a:ext uri="{28A0092B-C50C-407E-A947-70E740481C1C}">
                           <a14:useLocalDpi xmlns:a14="http://schemas.microsoft.com/office/drawing/2010/main" val="0"/>
@@ -442,7 +489,7 @@
                     </pic:cNvPicPr>
                   </pic:nvPicPr>
                   <pic:blipFill>
-                    <a:blip r:embed="rId9">
+                    <a:blip r:embed="rId10">
                       <a:extLst>
                         <a:ext uri="{28A0092B-C50C-407E-A947-70E740481C1C}">
                           <a14:useLocalDpi xmlns:a14="http://schemas.microsoft.com/office/drawing/2010/main" val="0"/>
@@ -506,7 +553,7 @@
                     </pic:cNvPicPr>
                   </pic:nvPicPr>
                   <pic:blipFill>
-                    <a:blip r:embed="rId10">
+                    <a:blip r:embed="rId11">
                       <a:extLst>
                         <a:ext uri="{28A0092B-C50C-407E-A947-70E740481C1C}">
                           <a14:useLocalDpi xmlns:a14="http://schemas.microsoft.com/office/drawing/2010/main" val="0"/>
@@ -624,7 +671,7 @@
                     <pic:cNvPicPr/>
                   </pic:nvPicPr>
                   <pic:blipFill>
-                    <a:blip r:embed="rId11"/>
+                    <a:blip r:embed="rId12"/>
                     <a:stretch>
                       <a:fillRect/>
                     </a:stretch>
@@ -677,7 +724,7 @@
                     </pic:cNvPicPr>
                   </pic:nvPicPr>
                   <pic:blipFill>
-                    <a:blip r:embed="rId12">
+                    <a:blip r:embed="rId13">
                       <a:extLst>
                         <a:ext uri="{28A0092B-C50C-407E-A947-70E740481C1C}">
                           <a14:useLocalDpi xmlns:a14="http://schemas.microsoft.com/office/drawing/2010/main" val="0"/>
@@ -764,7 +811,7 @@
                     <pic:cNvPicPr/>
                   </pic:nvPicPr>
                   <pic:blipFill>
-                    <a:blip r:embed="rId13"/>
+                    <a:blip r:embed="rId14"/>
                     <a:stretch>
                       <a:fillRect/>
                     </a:stretch>
@@ -818,7 +865,7 @@
                     </pic:cNvPicPr>
                   </pic:nvPicPr>
                   <pic:blipFill>
-                    <a:blip r:embed="rId14">
+                    <a:blip r:embed="rId15">
                       <a:extLst>
                         <a:ext uri="{28A0092B-C50C-407E-A947-70E740481C1C}">
                           <a14:useLocalDpi xmlns:a14="http://schemas.microsoft.com/office/drawing/2010/main" val="0"/>
@@ -1068,23 +1115,7 @@
           <w:sz w:val="24"/>
           <w:szCs w:val="24"/>
         </w:rPr>
-        <w:t xml:space="preserve">Homework </w:t>
-      </w:r>
-      <w:r>
-        <w:rPr>
-          <w:rFonts w:ascii="Times New Roman" w:hAnsi="Times New Roman" w:cs="Times New Roman"/>
-          <w:sz w:val="24"/>
-          <w:szCs w:val="24"/>
-        </w:rPr>
-        <w:t>4</w:t>
-      </w:r>
-      <w:r>
-        <w:rPr>
-          <w:rFonts w:ascii="Times New Roman" w:hAnsi="Times New Roman" w:cs="Times New Roman"/>
-          <w:sz w:val="24"/>
-          <w:szCs w:val="24"/>
-        </w:rPr>
-        <w:t xml:space="preserve"> results:</w:t>
+        <w:t>Homework 4 results:</w:t>
       </w:r>
     </w:p>
     <w:p>
@@ -1221,7 +1252,25 @@
           <w:sz w:val="24"/>
           <w:szCs w:val="24"/>
         </w:rPr>
-        <w:t>). This is using min-max scaler, C (regularization parameter) of 1, and rbf as the kernel.</w:t>
+        <w:t xml:space="preserve">). This is using min-max scaler, C (regularization parameter) of 1, and </w:t>
+      </w:r>
+      <w:proofErr w:type="spellStart"/>
+      <w:r>
+        <w:rPr>
+          <w:rFonts w:ascii="Times New Roman" w:hAnsi="Times New Roman" w:cs="Times New Roman"/>
+          <w:sz w:val="24"/>
+          <w:szCs w:val="24"/>
+        </w:rPr>
+        <w:t>rbf</w:t>
+      </w:r>
+      <w:proofErr w:type="spellEnd"/>
+      <w:r>
+        <w:rPr>
+          <w:rFonts w:ascii="Times New Roman" w:hAnsi="Times New Roman" w:cs="Times New Roman"/>
+          <w:sz w:val="24"/>
+          <w:szCs w:val="24"/>
+        </w:rPr>
+        <w:t xml:space="preserve"> as the kernel.</w:t>
       </w:r>
     </w:p>
     <w:p>
@@ -1256,7 +1305,7 @@
                     </pic:cNvPicPr>
                   </pic:nvPicPr>
                   <pic:blipFill>
-                    <a:blip r:embed="rId15">
+                    <a:blip r:embed="rId16">
                       <a:extLst>
                         <a:ext uri="{28A0092B-C50C-407E-A947-70E740481C1C}">
                           <a14:useLocalDpi xmlns:a14="http://schemas.microsoft.com/office/drawing/2010/main" val="0"/>
@@ -1320,7 +1369,7 @@
                     </pic:cNvPicPr>
                   </pic:nvPicPr>
                   <pic:blipFill>
-                    <a:blip r:embed="rId16">
+                    <a:blip r:embed="rId17">
                       <a:extLst>
                         <a:ext uri="{28A0092B-C50C-407E-A947-70E740481C1C}">
                           <a14:useLocalDpi xmlns:a14="http://schemas.microsoft.com/office/drawing/2010/main" val="0"/>
@@ -1380,7 +1429,25 @@
           <w:sz w:val="24"/>
           <w:szCs w:val="24"/>
         </w:rPr>
-        <w:t>. In order: rbf, sigmoid, poly, linear.</w:t>
+        <w:t xml:space="preserve">. In order: </w:t>
+      </w:r>
+      <w:proofErr w:type="spellStart"/>
+      <w:r>
+        <w:rPr>
+          <w:rFonts w:ascii="Times New Roman" w:hAnsi="Times New Roman" w:cs="Times New Roman"/>
+          <w:sz w:val="24"/>
+          <w:szCs w:val="24"/>
+        </w:rPr>
+        <w:t>rbf</w:t>
+      </w:r>
+      <w:proofErr w:type="spellEnd"/>
+      <w:r>
+        <w:rPr>
+          <w:rFonts w:ascii="Times New Roman" w:hAnsi="Times New Roman" w:cs="Times New Roman"/>
+          <w:sz w:val="24"/>
+          <w:szCs w:val="24"/>
+        </w:rPr>
+        <w:t>, sigmoid, poly, linear.</w:t>
       </w:r>
     </w:p>
     <w:p>
@@ -1415,7 +1482,7 @@
                     </pic:cNvPicPr>
                   </pic:nvPicPr>
                   <pic:blipFill>
-                    <a:blip r:embed="rId15">
+                    <a:blip r:embed="rId16">
                       <a:extLst>
                         <a:ext uri="{28A0092B-C50C-407E-A947-70E740481C1C}">
                           <a14:useLocalDpi xmlns:a14="http://schemas.microsoft.com/office/drawing/2010/main" val="0"/>
@@ -1479,7 +1546,7 @@
                     </pic:cNvPicPr>
                   </pic:nvPicPr>
                   <pic:blipFill>
-                    <a:blip r:embed="rId17">
+                    <a:blip r:embed="rId18">
                       <a:extLst>
                         <a:ext uri="{28A0092B-C50C-407E-A947-70E740481C1C}">
                           <a14:useLocalDpi xmlns:a14="http://schemas.microsoft.com/office/drawing/2010/main" val="0"/>
@@ -1544,7 +1611,7 @@
                     </pic:cNvPicPr>
                   </pic:nvPicPr>
                   <pic:blipFill>
-                    <a:blip r:embed="rId18">
+                    <a:blip r:embed="rId19">
                       <a:extLst>
                         <a:ext uri="{28A0092B-C50C-407E-A947-70E740481C1C}">
                           <a14:useLocalDpi xmlns:a14="http://schemas.microsoft.com/office/drawing/2010/main" val="0"/>
@@ -1608,7 +1675,7 @@
                     </pic:cNvPicPr>
                   </pic:nvPicPr>
                   <pic:blipFill>
-                    <a:blip r:embed="rId19">
+                    <a:blip r:embed="rId20">
                       <a:extLst>
                         <a:ext uri="{28A0092B-C50C-407E-A947-70E740481C1C}">
                           <a14:useLocalDpi xmlns:a14="http://schemas.microsoft.com/office/drawing/2010/main" val="0"/>
@@ -1659,7 +1726,25 @@
           <w:sz w:val="24"/>
           <w:szCs w:val="24"/>
         </w:rPr>
-        <w:t>As we can see, the rbf kernel performs best. This graph plots the actual Y values from the test set vs the predicted values from the final model.</w:t>
+        <w:t xml:space="preserve">As we can see, the </w:t>
+      </w:r>
+      <w:proofErr w:type="spellStart"/>
+      <w:r>
+        <w:rPr>
+          <w:rFonts w:ascii="Times New Roman" w:hAnsi="Times New Roman" w:cs="Times New Roman"/>
+          <w:sz w:val="24"/>
+          <w:szCs w:val="24"/>
+        </w:rPr>
+        <w:t>rbf</w:t>
+      </w:r>
+      <w:proofErr w:type="spellEnd"/>
+      <w:r>
+        <w:rPr>
+          <w:rFonts w:ascii="Times New Roman" w:hAnsi="Times New Roman" w:cs="Times New Roman"/>
+          <w:sz w:val="24"/>
+          <w:szCs w:val="24"/>
+        </w:rPr>
+        <w:t xml:space="preserve"> kernel performs best. This graph plots the actual Y values from the test set vs the predicted values from the final model.</w:t>
       </w:r>
     </w:p>
     <w:p>
@@ -1695,7 +1780,7 @@
                     </pic:cNvPicPr>
                   </pic:nvPicPr>
                   <pic:blipFill>
-                    <a:blip r:embed="rId20">
+                    <a:blip r:embed="rId21">
                       <a:extLst>
                         <a:ext uri="{28A0092B-C50C-407E-A947-70E740481C1C}">
                           <a14:useLocalDpi xmlns:a14="http://schemas.microsoft.com/office/drawing/2010/main" val="0"/>
@@ -1728,7 +1813,7 @@
       </w:r>
     </w:p>
     <w:sectPr>
-      <w:headerReference w:type="default" r:id="rId21"/>
+      <w:headerReference w:type="default" r:id="rId22"/>
       <w:pgSz w:w="12240" w:h="15840"/>
       <w:pgMar w:top="1440" w:right="1440" w:bottom="1440" w:left="1440" w:header="720" w:footer="720" w:gutter="0"/>
       <w:cols w:space="720"/>
@@ -2730,6 +2815,7 @@
   <w:style w:type="character" w:default="1" w:styleId="DefaultParagraphFont">
     <w:name w:val="Default Paragraph Font"/>
     <w:uiPriority w:val="1"/>
+    <w:semiHidden/>
     <w:unhideWhenUsed/>
   </w:style>
   <w:style w:type="table" w:default="1" w:styleId="TableNormal">

</xml_diff>